<commit_message>
Week 3 & 4 Drafts/updates
</commit_message>
<xml_diff>
--- a/Cheat_Sheets/CheatSheet2_Schlottman.docx
+++ b/Cheat_Sheets/CheatSheet2_Schlottman.docx
@@ -2,6 +2,39 @@
 <file path=word/document.xml><?xml version="1.0" encoding="utf-8"?>
 <w:document xmlns:wpc="http://schemas.microsoft.com/office/word/2010/wordprocessingCanvas" xmlns:cx="http://schemas.microsoft.com/office/drawing/2014/chartex" xmlns:cx1="http://schemas.microsoft.com/office/drawing/2015/9/8/chartex" xmlns:cx2="http://schemas.microsoft.com/office/drawing/2015/10/21/chartex" xmlns:cx3="http://schemas.microsoft.com/office/drawing/2016/5/9/chartex" xmlns:cx4="http://schemas.microsoft.com/office/drawing/2016/5/10/chartex" xmlns:cx5="http://schemas.microsoft.com/office/drawing/2016/5/11/chartex" xmlns:cx6="http://schemas.microsoft.com/office/drawing/2016/5/12/chartex" xmlns:cx7="http://schemas.microsoft.com/office/drawing/2016/5/13/chartex" xmlns:cx8="http://schemas.microsoft.com/office/drawing/2016/5/14/chartex" xmlns:mc="http://schemas.openxmlformats.org/markup-compatibility/2006" xmlns:aink="http://schemas.microsoft.com/office/drawing/2016/ink" xmlns:am3d="http://schemas.microsoft.com/office/drawing/2017/model3d" xmlns:o="urn:schemas-microsoft-com:office:office" xmlns:r="http://schemas.openxmlformats.org/officeDocument/2006/relationships" xmlns:m="http://schemas.openxmlformats.org/officeDocument/2006/math" xmlns:v="urn:schemas-microsoft-com:vml" xmlns:wp14="http://schemas.microsoft.com/office/word/2010/wordprocessingDrawing" xmlns:wp="http://schemas.openxmlformats.org/drawingml/2006/wordprocessingDrawing" xmlns:w10="urn:schemas-microsoft-com:office:word" xmlns:w="http://schemas.openxmlformats.org/wordprocessingml/2006/main" xmlns:w14="http://schemas.microsoft.com/office/word/2010/wordml" xmlns:w15="http://schemas.microsoft.com/office/word/2012/wordml" xmlns:w16cex="http://schemas.microsoft.com/office/word/2018/wordml/cex" xmlns:w16cid="http://schemas.microsoft.com/office/word/2016/wordml/cid" xmlns:w16="http://schemas.microsoft.com/office/word/2018/wordml" xmlns:w16sdtdh="http://schemas.microsoft.com/office/word/2020/wordml/sdtdatahash" xmlns:w16se="http://schemas.microsoft.com/office/word/2015/wordml/symex" xmlns:wpg="http://schemas.microsoft.com/office/word/2010/wordprocessingGroup" xmlns:wpi="http://schemas.microsoft.com/office/word/2010/wordprocessingInk" xmlns:wne="http://schemas.microsoft.com/office/word/2006/wordml" xmlns:wps="http://schemas.microsoft.com/office/word/2010/wordprocessingShape" mc:Ignorable="w14 w15 w16se w16cid w16 w16cex w16sdtdh wp14">
   <w:body>
+    <w:p>
+      <w:pPr>
+        <w:jc w:val="right"/>
+      </w:pPr>
+      <w:r>
+        <w:t>Jason Schlottman</w:t>
+      </w:r>
+    </w:p>
+    <w:p>
+      <w:pPr>
+        <w:jc w:val="right"/>
+      </w:pPr>
+      <w:r>
+        <w:t>HWRS 401</w:t>
+      </w:r>
+    </w:p>
+    <w:p>
+      <w:pPr>
+        <w:jc w:val="right"/>
+      </w:pPr>
+      <w:r>
+        <w:t>9</w:t>
+      </w:r>
+      <w:r>
+        <w:t>/</w:t>
+      </w:r>
+      <w:r>
+        <w:t>15</w:t>
+      </w:r>
+      <w:r>
+        <w:t>/2021</w:t>
+      </w:r>
+    </w:p>
     <w:p>
       <w:pPr>
         <w:jc w:val="center"/>
@@ -13,21 +46,105 @@
         <w:rPr>
           <w:u w:val="single"/>
         </w:rPr>
-        <w:t>Cheat Sheet 2</w:t>
-      </w:r>
-    </w:p>
-    <w:p>
-      <w:r>
-        <w:t xml:space="preserve">Python basics </w:t>
-      </w:r>
-    </w:p>
-    <w:p>
-      <w:r>
-        <w:t>commands</w:t>
-      </w:r>
-    </w:p>
+        <w:t xml:space="preserve">Cheat Sheet </w:t>
+      </w:r>
+      <w:r>
+        <w:rPr>
+          <w:u w:val="single"/>
+        </w:rPr>
+        <w:t>2</w:t>
+      </w:r>
+    </w:p>
+    <w:p>
+      <w:r>
+        <w:t>GitHub</w:t>
+      </w:r>
+      <w:r>
+        <w:t>-</w:t>
+      </w:r>
+    </w:p>
+    <w:p>
+      <w:r>
+        <w:tab/>
+        <w:t xml:space="preserve">GitHub is a </w:t>
+      </w:r>
+      <w:proofErr w:type="gramStart"/>
+      <w:r>
+        <w:t>user friendly</w:t>
+      </w:r>
+      <w:proofErr w:type="gramEnd"/>
+      <w:r>
+        <w:t xml:space="preserve"> platform for hosting and sharing repositories and files to easily collaborate and submit code and text to coworkers and codevelopers when working on anything from a complex program to a </w:t>
+      </w:r>
+      <w:r>
+        <w:t>simple written text.</w:t>
+      </w:r>
+    </w:p>
+    <w:p>
+      <w:r>
+        <w:t>Version Control</w:t>
+      </w:r>
+      <w:r>
+        <w:t>-</w:t>
+      </w:r>
+    </w:p>
+    <w:p>
+      <w:r>
+        <w:tab/>
+      </w:r>
+      <w:r>
+        <w:t xml:space="preserve">Also called source control, version control allows easy management and </w:t>
+      </w:r>
+      <w:r>
+        <w:t>tracking of any changes to programs and or code.</w:t>
+      </w:r>
+    </w:p>
+    <w:p/>
+    <w:p>
+      <w:r>
+        <w:t>Repo</w:t>
+      </w:r>
+      <w:r>
+        <w:t>-</w:t>
+      </w:r>
+    </w:p>
+    <w:p>
+      <w:r>
+        <w:tab/>
+        <w:t>A repo aka a repository is a simple space very similar to a standard folder on the windows explorer that holds files and code which can be shared and accessed to easily write, store, and manage code in the works.</w:t>
+      </w:r>
+    </w:p>
+    <w:p>
+      <w:r>
+        <w:t>Local/remote/origin</w:t>
+      </w:r>
+      <w:r>
+        <w:t>-</w:t>
+      </w:r>
+    </w:p>
+    <w:p/>
+    <w:p>
+      <w:r>
+        <w:t>Clone/Fork/Push/pull/commit/fetch</w:t>
+      </w:r>
+      <w:r>
+        <w:t>-</w:t>
+      </w:r>
+    </w:p>
+    <w:p>
+      <w:r>
+        <w:tab/>
+        <w:t>All these terms are useful actions that can be performed within coding repositories and work</w:t>
+      </w:r>
+      <w:r>
+        <w:t>s</w:t>
+      </w:r>
+      <w:r>
+        <w:t>paces to share, update, and download code and files from origin sources to the user's local computer or network.</w:t>
+      </w:r>
+    </w:p>
+    <w:p/>
     <w:sectPr>
-      <w:headerReference w:type="default" r:id="rId6"/>
       <w:pgSz w:w="12240" w:h="15840"/>
       <w:pgMar w:top="1440" w:right="1440" w:bottom="1440" w:left="1440" w:header="720" w:footer="720" w:gutter="0"/>
       <w:cols w:space="720"/>
@@ -35,70 +152,6 @@
     </w:sectPr>
   </w:body>
 </w:document>
-</file>
-
-<file path=word/endnotes.xml><?xml version="1.0" encoding="utf-8"?>
-<w:endnotes xmlns:wpc="http://schemas.microsoft.com/office/word/2010/wordprocessingCanvas" xmlns:cx="http://schemas.microsoft.com/office/drawing/2014/chartex" xmlns:cx1="http://schemas.microsoft.com/office/drawing/2015/9/8/chartex" xmlns:cx2="http://schemas.microsoft.com/office/drawing/2015/10/21/chartex" xmlns:cx3="http://schemas.microsoft.com/office/drawing/2016/5/9/chartex" xmlns:cx4="http://schemas.microsoft.com/office/drawing/2016/5/10/chartex" xmlns:cx5="http://schemas.microsoft.com/office/drawing/2016/5/11/chartex" xmlns:cx6="http://schemas.microsoft.com/office/drawing/2016/5/12/chartex" xmlns:cx7="http://schemas.microsoft.com/office/drawing/2016/5/13/chartex" xmlns:cx8="http://schemas.microsoft.com/office/drawing/2016/5/14/chartex" xmlns:mc="http://schemas.openxmlformats.org/markup-compatibility/2006" xmlns:aink="http://schemas.microsoft.com/office/drawing/2016/ink" xmlns:am3d="http://schemas.microsoft.com/office/drawing/2017/model3d" xmlns:o="urn:schemas-microsoft-com:office:office" xmlns:r="http://schemas.openxmlformats.org/officeDocument/2006/relationships" xmlns:m="http://schemas.openxmlformats.org/officeDocument/2006/math" xmlns:v="urn:schemas-microsoft-com:vml" xmlns:wp14="http://schemas.microsoft.com/office/word/2010/wordprocessingDrawing" xmlns:wp="http://schemas.openxmlformats.org/drawingml/2006/wordprocessingDrawing" xmlns:w10="urn:schemas-microsoft-com:office:word" xmlns:w="http://schemas.openxmlformats.org/wordprocessingml/2006/main" xmlns:w14="http://schemas.microsoft.com/office/word/2010/wordml" xmlns:w15="http://schemas.microsoft.com/office/word/2012/wordml" xmlns:w16cex="http://schemas.microsoft.com/office/word/2018/wordml/cex" xmlns:w16cid="http://schemas.microsoft.com/office/word/2016/wordml/cid" xmlns:w16="http://schemas.microsoft.com/office/word/2018/wordml" xmlns:w16sdtdh="http://schemas.microsoft.com/office/word/2020/wordml/sdtdatahash" xmlns:w16se="http://schemas.microsoft.com/office/word/2015/wordml/symex" xmlns:wpg="http://schemas.microsoft.com/office/word/2010/wordprocessingGroup" xmlns:wpi="http://schemas.microsoft.com/office/word/2010/wordprocessingInk" xmlns:wne="http://schemas.microsoft.com/office/word/2006/wordml" xmlns:wps="http://schemas.microsoft.com/office/word/2010/wordprocessingShape" mc:Ignorable="w14 w15 w16se w16cid w16 w16cex w16sdtdh wp14">
-  <w:endnote w:type="separator" w:id="-1">
-    <w:p>
-      <w:pPr>
-        <w:spacing w:after="0" w:line="240" w:lineRule="auto"/>
-      </w:pPr>
-      <w:r>
-        <w:separator/>
-      </w:r>
-    </w:p>
-  </w:endnote>
-  <w:endnote w:type="continuationSeparator" w:id="0">
-    <w:p>
-      <w:pPr>
-        <w:spacing w:after="0" w:line="240" w:lineRule="auto"/>
-      </w:pPr>
-      <w:r>
-        <w:continuationSeparator/>
-      </w:r>
-    </w:p>
-  </w:endnote>
-</w:endnotes>
-</file>
-
-<file path=word/footnotes.xml><?xml version="1.0" encoding="utf-8"?>
-<w:footnotes xmlns:wpc="http://schemas.microsoft.com/office/word/2010/wordprocessingCanvas" xmlns:cx="http://schemas.microsoft.com/office/drawing/2014/chartex" xmlns:cx1="http://schemas.microsoft.com/office/drawing/2015/9/8/chartex" xmlns:cx2="http://schemas.microsoft.com/office/drawing/2015/10/21/chartex" xmlns:cx3="http://schemas.microsoft.com/office/drawing/2016/5/9/chartex" xmlns:cx4="http://schemas.microsoft.com/office/drawing/2016/5/10/chartex" xmlns:cx5="http://schemas.microsoft.com/office/drawing/2016/5/11/chartex" xmlns:cx6="http://schemas.microsoft.com/office/drawing/2016/5/12/chartex" xmlns:cx7="http://schemas.microsoft.com/office/drawing/2016/5/13/chartex" xmlns:cx8="http://schemas.microsoft.com/office/drawing/2016/5/14/chartex" xmlns:mc="http://schemas.openxmlformats.org/markup-compatibility/2006" xmlns:aink="http://schemas.microsoft.com/office/drawing/2016/ink" xmlns:am3d="http://schemas.microsoft.com/office/drawing/2017/model3d" xmlns:o="urn:schemas-microsoft-com:office:office" xmlns:r="http://schemas.openxmlformats.org/officeDocument/2006/relationships" xmlns:m="http://schemas.openxmlformats.org/officeDocument/2006/math" xmlns:v="urn:schemas-microsoft-com:vml" xmlns:wp14="http://schemas.microsoft.com/office/word/2010/wordprocessingDrawing" xmlns:wp="http://schemas.openxmlformats.org/drawingml/2006/wordprocessingDrawing" xmlns:w10="urn:schemas-microsoft-com:office:word" xmlns:w="http://schemas.openxmlformats.org/wordprocessingml/2006/main" xmlns:w14="http://schemas.microsoft.com/office/word/2010/wordml" xmlns:w15="http://schemas.microsoft.com/office/word/2012/wordml" xmlns:w16cex="http://schemas.microsoft.com/office/word/2018/wordml/cex" xmlns:w16cid="http://schemas.microsoft.com/office/word/2016/wordml/cid" xmlns:w16="http://schemas.microsoft.com/office/word/2018/wordml" xmlns:w16sdtdh="http://schemas.microsoft.com/office/word/2020/wordml/sdtdatahash" xmlns:w16se="http://schemas.microsoft.com/office/word/2015/wordml/symex" xmlns:wpg="http://schemas.microsoft.com/office/word/2010/wordprocessingGroup" xmlns:wpi="http://schemas.microsoft.com/office/word/2010/wordprocessingInk" xmlns:wne="http://schemas.microsoft.com/office/word/2006/wordml" xmlns:wps="http://schemas.microsoft.com/office/word/2010/wordprocessingShape" mc:Ignorable="w14 w15 w16se w16cid w16 w16cex w16sdtdh wp14">
-  <w:footnote w:type="separator" w:id="-1">
-    <w:p>
-      <w:pPr>
-        <w:spacing w:after="0" w:line="240" w:lineRule="auto"/>
-      </w:pPr>
-      <w:r>
-        <w:separator/>
-      </w:r>
-    </w:p>
-  </w:footnote>
-  <w:footnote w:type="continuationSeparator" w:id="0">
-    <w:p>
-      <w:pPr>
-        <w:spacing w:after="0" w:line="240" w:lineRule="auto"/>
-      </w:pPr>
-      <w:r>
-        <w:continuationSeparator/>
-      </w:r>
-    </w:p>
-  </w:footnote>
-</w:footnotes>
-</file>
-
-<file path=word/header1.xml><?xml version="1.0" encoding="utf-8"?>
-<w:hdr xmlns:wpc="http://schemas.microsoft.com/office/word/2010/wordprocessingCanvas" xmlns:cx="http://schemas.microsoft.com/office/drawing/2014/chartex" xmlns:cx1="http://schemas.microsoft.com/office/drawing/2015/9/8/chartex" xmlns:cx2="http://schemas.microsoft.com/office/drawing/2015/10/21/chartex" xmlns:cx3="http://schemas.microsoft.com/office/drawing/2016/5/9/chartex" xmlns:cx4="http://schemas.microsoft.com/office/drawing/2016/5/10/chartex" xmlns:cx5="http://schemas.microsoft.com/office/drawing/2016/5/11/chartex" xmlns:cx6="http://schemas.microsoft.com/office/drawing/2016/5/12/chartex" xmlns:cx7="http://schemas.microsoft.com/office/drawing/2016/5/13/chartex" xmlns:cx8="http://schemas.microsoft.com/office/drawing/2016/5/14/chartex" xmlns:mc="http://schemas.openxmlformats.org/markup-compatibility/2006" xmlns:aink="http://schemas.microsoft.com/office/drawing/2016/ink" xmlns:am3d="http://schemas.microsoft.com/office/drawing/2017/model3d" xmlns:o="urn:schemas-microsoft-com:office:office" xmlns:r="http://schemas.openxmlformats.org/officeDocument/2006/relationships" xmlns:m="http://schemas.openxmlformats.org/officeDocument/2006/math" xmlns:v="urn:schemas-microsoft-com:vml" xmlns:wp14="http://schemas.microsoft.com/office/word/2010/wordprocessingDrawing" xmlns:wp="http://schemas.openxmlformats.org/drawingml/2006/wordprocessingDrawing" xmlns:w10="urn:schemas-microsoft-com:office:word" xmlns:w="http://schemas.openxmlformats.org/wordprocessingml/2006/main" xmlns:w14="http://schemas.microsoft.com/office/word/2010/wordml" xmlns:w15="http://schemas.microsoft.com/office/word/2012/wordml" xmlns:w16cex="http://schemas.microsoft.com/office/word/2018/wordml/cex" xmlns:w16cid="http://schemas.microsoft.com/office/word/2016/wordml/cid" xmlns:w16="http://schemas.microsoft.com/office/word/2018/wordml" xmlns:w16sdtdh="http://schemas.microsoft.com/office/word/2020/wordml/sdtdatahash" xmlns:w16se="http://schemas.microsoft.com/office/word/2015/wordml/symex" xmlns:wpg="http://schemas.microsoft.com/office/word/2010/wordprocessingGroup" xmlns:wpi="http://schemas.microsoft.com/office/word/2010/wordprocessingInk" xmlns:wne="http://schemas.microsoft.com/office/word/2006/wordml" xmlns:wps="http://schemas.microsoft.com/office/word/2010/wordprocessingShape" mc:Ignorable="w14 w15 w16se w16cid w16 w16cex w16sdtdh wp14">
-  <w:p>
-    <w:pPr>
-      <w:pStyle w:val="Header"/>
-      <w:jc w:val="right"/>
-    </w:pPr>
-    <w:r>
-      <w:t>Jason Schlottman</w:t>
-    </w:r>
-  </w:p>
-</w:hdr>
 </file>
 
 <file path=word/styles.xml><?xml version="1.0" encoding="utf-8"?>
@@ -224,6 +277,7 @@
     <w:lsdException w:name="HTML Sample" w:semiHidden="1" w:unhideWhenUsed="1"/>
     <w:lsdException w:name="HTML Typewriter" w:semiHidden="1" w:unhideWhenUsed="1"/>
     <w:lsdException w:name="HTML Variable" w:semiHidden="1" w:unhideWhenUsed="1"/>
+    <w:lsdException w:name="Normal Table" w:semiHidden="1" w:unhideWhenUsed="1"/>
     <w:lsdException w:name="annotation subject" w:semiHidden="1" w:unhideWhenUsed="1"/>
     <w:lsdException w:name="No List" w:semiHidden="1" w:unhideWhenUsed="1"/>
     <w:lsdException w:name="Outline List 1" w:semiHidden="1" w:unhideWhenUsed="1"/>
@@ -270,8 +324,10 @@
     <w:lsdException w:name="Table Subtle 2" w:semiHidden="1" w:unhideWhenUsed="1"/>
     <w:lsdException w:name="Table Web 1" w:semiHidden="1" w:unhideWhenUsed="1"/>
     <w:lsdException w:name="Table Web 2" w:semiHidden="1" w:unhideWhenUsed="1"/>
+    <w:lsdException w:name="Table Web 3" w:semiHidden="1" w:unhideWhenUsed="1"/>
     <w:lsdException w:name="Balloon Text" w:semiHidden="1" w:unhideWhenUsed="1"/>
     <w:lsdException w:name="Table Grid" w:uiPriority="39"/>
+    <w:lsdException w:name="Table Theme" w:semiHidden="1" w:unhideWhenUsed="1"/>
     <w:lsdException w:name="Placeholder Text" w:semiHidden="1"/>
     <w:lsdException w:name="No Spacing" w:uiPriority="1" w:qFormat="1"/>
     <w:lsdException w:name="Light Shading" w:uiPriority="60"/>
@@ -523,50 +579,6 @@
     <w:uiPriority w:val="99"/>
     <w:semiHidden/>
     <w:unhideWhenUsed/>
-  </w:style>
-  <w:style w:type="paragraph" w:styleId="Header">
-    <w:name w:val="header"/>
-    <w:basedOn w:val="Normal"/>
-    <w:link w:val="HeaderChar"/>
-    <w:uiPriority w:val="99"/>
-    <w:unhideWhenUsed/>
-    <w:rsid w:val="00984713"/>
-    <w:pPr>
-      <w:tabs>
-        <w:tab w:val="center" w:pos="4680"/>
-        <w:tab w:val="right" w:pos="9360"/>
-      </w:tabs>
-      <w:spacing w:after="0" w:line="240" w:lineRule="auto"/>
-    </w:pPr>
-  </w:style>
-  <w:style w:type="character" w:customStyle="1" w:styleId="HeaderChar">
-    <w:name w:val="Header Char"/>
-    <w:basedOn w:val="DefaultParagraphFont"/>
-    <w:link w:val="Header"/>
-    <w:uiPriority w:val="99"/>
-    <w:rsid w:val="00984713"/>
-  </w:style>
-  <w:style w:type="paragraph" w:styleId="Footer">
-    <w:name w:val="footer"/>
-    <w:basedOn w:val="Normal"/>
-    <w:link w:val="FooterChar"/>
-    <w:uiPriority w:val="99"/>
-    <w:unhideWhenUsed/>
-    <w:rsid w:val="00984713"/>
-    <w:pPr>
-      <w:tabs>
-        <w:tab w:val="center" w:pos="4680"/>
-        <w:tab w:val="right" w:pos="9360"/>
-      </w:tabs>
-      <w:spacing w:after="0" w:line="240" w:lineRule="auto"/>
-    </w:pPr>
-  </w:style>
-  <w:style w:type="character" w:customStyle="1" w:styleId="FooterChar">
-    <w:name w:val="Footer Char"/>
-    <w:basedOn w:val="DefaultParagraphFont"/>
-    <w:link w:val="Footer"/>
-    <w:uiPriority w:val="99"/>
-    <w:rsid w:val="00984713"/>
   </w:style>
 </w:styles>
 </file>

</xml_diff>